<commit_message>
1.0.5536.39394 Fixed players being able to build in the arena without /arenabuild
</commit_message>
<xml_diff>
--- a/Documentation/Rustitute.docx
+++ b/Documentation/Rustitute.docx
@@ -2597,6 +2597,8 @@
         </w:rPr>
         <w:br/>
       </w:r>
+      <w:bookmarkStart w:id="5" w:name="OLE_LINK1"/>
+      <w:bookmarkStart w:id="6" w:name="OLE_LINK2"/>
       <w:r>
         <w:rPr>
           <w:rFonts w:ascii="Arial" w:hAnsi="Arial" w:cs="Arial"/>
@@ -2615,6 +2617,8 @@
         </w:rPr>
         <w:t>within 50m.</w:t>
       </w:r>
+      <w:bookmarkEnd w:id="5"/>
+      <w:bookmarkEnd w:id="6"/>
       <w:r>
         <w:rPr>
           <w:rFonts w:ascii="Arial" w:hAnsi="Arial" w:cs="Arial"/>
@@ -4239,7 +4243,7 @@
           <w:szCs w:val="36"/>
         </w:rPr>
       </w:pPr>
-      <w:bookmarkStart w:id="5" w:name="Arena"/>
+      <w:bookmarkStart w:id="7" w:name="Arena"/>
       <w:r>
         <w:rPr>
           <w:rFonts w:ascii="Arial" w:hAnsi="Arial" w:cs="Arial"/>
@@ -4250,7 +4254,7 @@
         <w:t>Arena</w:t>
       </w:r>
     </w:p>
-    <w:bookmarkEnd w:id="5"/>
+    <w:bookmarkEnd w:id="7"/>
     <w:p>
       <w:pPr>
         <w:rPr>
@@ -4695,7 +4699,7 @@
           <w:szCs w:val="36"/>
         </w:rPr>
       </w:pPr>
-      <w:bookmarkStart w:id="6" w:name="Achievements"/>
+      <w:bookmarkStart w:id="8" w:name="Achievements"/>
       <w:r>
         <w:rPr>
           <w:rFonts w:ascii="Arial" w:hAnsi="Arial" w:cs="Arial"/>
@@ -4706,7 +4710,7 @@
         <w:t>Achievements</w:t>
       </w:r>
     </w:p>
-    <w:bookmarkEnd w:id="6"/>
+    <w:bookmarkEnd w:id="8"/>
     <w:p>
       <w:pPr>
         <w:rPr>
@@ -5465,9 +5469,7 @@
           <w:szCs w:val="36"/>
         </w:rPr>
       </w:pPr>
-      <w:bookmarkStart w:id="7" w:name="TodoList"/>
-      <w:bookmarkStart w:id="8" w:name="_GoBack"/>
-      <w:bookmarkEnd w:id="8"/>
+      <w:bookmarkStart w:id="9" w:name="TodoList"/>
       <w:r>
         <w:rPr>
           <w:rFonts w:ascii="Arial" w:hAnsi="Arial" w:cs="Arial"/>
@@ -5479,7 +5481,7 @@
         <w:t>To-do List</w:t>
       </w:r>
     </w:p>
-    <w:bookmarkEnd w:id="7"/>
+    <w:bookmarkEnd w:id="9"/>
     <w:p>
       <w:pPr>
         <w:pStyle w:val="ListParagraph"/>
@@ -5781,7 +5783,7 @@
           <w:szCs w:val="36"/>
         </w:rPr>
       </w:pPr>
-      <w:bookmarkStart w:id="9" w:name="Changelog"/>
+      <w:bookmarkStart w:id="10" w:name="Changelog"/>
       <w:r>
         <w:rPr>
           <w:rFonts w:ascii="Arial" w:hAnsi="Arial" w:cs="Arial"/>
@@ -5792,7 +5794,7 @@
         <w:t>Changelog</w:t>
       </w:r>
     </w:p>
-    <w:bookmarkEnd w:id="9"/>
+    <w:bookmarkEnd w:id="10"/>
     <w:p>
       <w:pPr>
         <w:tabs>
@@ -5807,7 +5809,21 @@
           <w:rFonts w:ascii="Arial" w:hAnsi="Arial" w:cs="Arial"/>
           <w:b/>
         </w:rPr>
-        <w:t xml:space="preserve">1.0.5536.35894 </w:t>
+        <w:t>1.0.5536.</w:t>
+      </w:r>
+      <w:r>
+        <w:rPr>
+          <w:rFonts w:ascii="Arial" w:hAnsi="Arial" w:cs="Arial"/>
+          <w:b/>
+        </w:rPr>
+        <w:t>39394</w:t>
+      </w:r>
+      <w:r>
+        <w:rPr>
+          <w:rFonts w:ascii="Arial" w:hAnsi="Arial" w:cs="Arial"/>
+          <w:b/>
+        </w:rPr>
+        <w:t xml:space="preserve"> </w:t>
       </w:r>
       <w:r>
         <w:rPr>
@@ -6136,15 +6152,14 @@
         </w:rPr>
         <w:t>Small fixes/changes.</w:t>
       </w:r>
-      <w:r>
-        <w:rPr>
-          <w:rFonts w:ascii="Arial" w:hAnsi="Arial" w:cs="Arial"/>
-        </w:rPr>
-        <w:br/>
-      </w:r>
-    </w:p>
-    <w:p>
-      <w:pPr>
+    </w:p>
+    <w:p>
+      <w:pPr>
+        <w:pStyle w:val="ListParagraph"/>
+        <w:numPr>
+          <w:ilvl w:val="0"/>
+          <w:numId w:val="25"/>
+        </w:numPr>
         <w:tabs>
           <w:tab w:val="left" w:pos="1050"/>
         </w:tabs>
@@ -6155,31 +6170,20 @@
       <w:r>
         <w:rPr>
           <w:rFonts w:ascii="Arial" w:hAnsi="Arial" w:cs="Arial"/>
-          <w:b/>
-        </w:rPr>
-        <w:t>1.0.</w:t>
-      </w:r>
-      <w:r>
-        <w:rPr>
-          <w:rFonts w:ascii="Arial" w:hAnsi="Arial" w:cs="Arial"/>
-          <w:b/>
-        </w:rPr>
-        <w:t>5530.4099</w:t>
-      </w:r>
-      <w:r>
-        <w:rPr>
-          <w:rFonts w:ascii="Arial" w:hAnsi="Arial" w:cs="Arial"/>
-        </w:rPr>
-        <w:t xml:space="preserve"> – 21 Feb 2015</w:t>
-      </w:r>
-    </w:p>
-    <w:p>
-      <w:pPr>
-        <w:pStyle w:val="ListParagraph"/>
-        <w:numPr>
-          <w:ilvl w:val="0"/>
-          <w:numId w:val="24"/>
-        </w:numPr>
+        </w:rPr>
+        <w:t>Fixed players being able to build in the arena without /arenabuild toggled.</w:t>
+      </w:r>
+      <w:bookmarkStart w:id="11" w:name="_GoBack"/>
+      <w:bookmarkEnd w:id="11"/>
+      <w:r>
+        <w:rPr>
+          <w:rFonts w:ascii="Arial" w:hAnsi="Arial" w:cs="Arial"/>
+        </w:rPr>
+        <w:br/>
+      </w:r>
+    </w:p>
+    <w:p>
+      <w:pPr>
         <w:tabs>
           <w:tab w:val="left" w:pos="1050"/>
         </w:tabs>
@@ -6190,8 +6194,22 @@
       <w:r>
         <w:rPr>
           <w:rFonts w:ascii="Arial" w:hAnsi="Arial" w:cs="Arial"/>
-        </w:rPr>
-        <w:t>Fixes for new Pluton/Rust</w:t>
+          <w:b/>
+        </w:rPr>
+        <w:t>1.0.</w:t>
+      </w:r>
+      <w:r>
+        <w:rPr>
+          <w:rFonts w:ascii="Arial" w:hAnsi="Arial" w:cs="Arial"/>
+          <w:b/>
+        </w:rPr>
+        <w:t>5530.4099</w:t>
+      </w:r>
+      <w:r>
+        <w:rPr>
+          <w:rFonts w:ascii="Arial" w:hAnsi="Arial" w:cs="Arial"/>
+        </w:rPr>
+        <w:t xml:space="preserve"> – 21 Feb 2015</w:t>
       </w:r>
     </w:p>
     <w:p>
@@ -6212,7 +6230,7 @@
         <w:rPr>
           <w:rFonts w:ascii="Arial" w:hAnsi="Arial" w:cs="Arial"/>
         </w:rPr>
-        <w:t>Switched back to Pluton for sending messages as it’s fixed now</w:t>
+        <w:t>Fixes for new Pluton/Rust</w:t>
       </w:r>
     </w:p>
     <w:p>
@@ -6233,19 +6251,7 @@
         <w:rPr>
           <w:rFonts w:ascii="Arial" w:hAnsi="Arial" w:cs="Arial"/>
         </w:rPr>
-        <w:t>Fixed /instamax</w:t>
-      </w:r>
-      <w:r>
-        <w:rPr>
-          <w:rFonts w:ascii="Arial" w:hAnsi="Arial" w:cs="Arial"/>
-        </w:rPr>
-        <w:t xml:space="preserve"> &amp; </w:t>
-      </w:r>
-      <w:r>
-        <w:rPr>
-          <w:rFonts w:ascii="Arial" w:hAnsi="Arial" w:cs="Arial"/>
-        </w:rPr>
-        <w:t>/awho</w:t>
+        <w:t>Switched back to Pluton for sending messages as it’s fixed now</w:t>
       </w:r>
     </w:p>
     <w:p>
@@ -6266,7 +6272,19 @@
         <w:rPr>
           <w:rFonts w:ascii="Arial" w:hAnsi="Arial" w:cs="Arial"/>
         </w:rPr>
-        <w:t>Removed /destroylanterns &amp; /instabuild</w:t>
+        <w:t>Fixed /instamax</w:t>
+      </w:r>
+      <w:r>
+        <w:rPr>
+          <w:rFonts w:ascii="Arial" w:hAnsi="Arial" w:cs="Arial"/>
+        </w:rPr>
+        <w:t xml:space="preserve"> &amp; </w:t>
+      </w:r>
+      <w:r>
+        <w:rPr>
+          <w:rFonts w:ascii="Arial" w:hAnsi="Arial" w:cs="Arial"/>
+        </w:rPr>
+        <w:t>/awho</w:t>
       </w:r>
     </w:p>
     <w:p>
@@ -6288,25 +6306,7 @@
           <w:rFonts w:ascii="Arial" w:hAnsi="Arial" w:cs="Arial"/>
         </w:rPr>
         <w:lastRenderedPageBreak/>
-        <w:t xml:space="preserve">Removed lantern </w:t>
-      </w:r>
-      <w:r>
-        <w:rPr>
-          <w:rFonts w:ascii="Arial" w:hAnsi="Arial" w:cs="Arial"/>
-        </w:rPr>
-        <w:t xml:space="preserve">stuff from the Arena. Will add it back when I figure it out again (Rust devs changed stuff </w:t>
-      </w:r>
-      <w:r>
-        <w:rPr>
-          <w:rFonts w:ascii="Arial" w:hAnsi="Arial" w:cs="Arial"/>
-        </w:rPr>
-        <w:sym w:font="Wingdings" w:char="F04C"/>
-      </w:r>
-      <w:r>
-        <w:rPr>
-          <w:rFonts w:ascii="Arial" w:hAnsi="Arial" w:cs="Arial"/>
-        </w:rPr>
-        <w:t>)</w:t>
+        <w:t>Removed /destroylanterns &amp; /instabuild</w:t>
       </w:r>
     </w:p>
     <w:p>
@@ -6327,7 +6327,25 @@
         <w:rPr>
           <w:rFonts w:ascii="Arial" w:hAnsi="Arial" w:cs="Arial"/>
         </w:rPr>
-        <w:t>Added rage quit message when a user leaves after being killed.</w:t>
+        <w:t xml:space="preserve">Removed lantern </w:t>
+      </w:r>
+      <w:r>
+        <w:rPr>
+          <w:rFonts w:ascii="Arial" w:hAnsi="Arial" w:cs="Arial"/>
+        </w:rPr>
+        <w:t xml:space="preserve">stuff from the Arena. Will add it back when I figure it out again (Rust devs changed stuff </w:t>
+      </w:r>
+      <w:r>
+        <w:rPr>
+          <w:rFonts w:ascii="Arial" w:hAnsi="Arial" w:cs="Arial"/>
+        </w:rPr>
+        <w:sym w:font="Wingdings" w:char="F04C"/>
+      </w:r>
+      <w:r>
+        <w:rPr>
+          <w:rFonts w:ascii="Arial" w:hAnsi="Arial" w:cs="Arial"/>
+        </w:rPr>
+        <w:t>)</w:t>
       </w:r>
     </w:p>
     <w:p>
@@ -6348,17 +6366,16 @@
         <w:rPr>
           <w:rFonts w:ascii="Arial" w:hAnsi="Arial" w:cs="Arial"/>
         </w:rPr>
-        <w:t>Arena can no longer be damaged by non player attackers (c4, etc)</w:t>
-      </w:r>
-      <w:r>
-        <w:rPr>
-          <w:rFonts w:ascii="Arial" w:hAnsi="Arial" w:cs="Arial"/>
-        </w:rPr>
-        <w:br/>
-      </w:r>
-    </w:p>
-    <w:p>
-      <w:pPr>
+        <w:t>Added rage quit message when a user leaves after being killed.</w:t>
+      </w:r>
+    </w:p>
+    <w:p>
+      <w:pPr>
+        <w:pStyle w:val="ListParagraph"/>
+        <w:numPr>
+          <w:ilvl w:val="0"/>
+          <w:numId w:val="24"/>
+        </w:numPr>
         <w:tabs>
           <w:tab w:val="left" w:pos="1050"/>
         </w:tabs>
@@ -6369,24 +6386,18 @@
       <w:r>
         <w:rPr>
           <w:rFonts w:ascii="Arial" w:hAnsi="Arial" w:cs="Arial"/>
-          <w:b/>
-        </w:rPr>
-        <w:t>1.0.5519.20973</w:t>
-      </w:r>
-      <w:r>
-        <w:rPr>
-          <w:rFonts w:ascii="Arial" w:hAnsi="Arial" w:cs="Arial"/>
-        </w:rPr>
-        <w:t xml:space="preserve"> – 10 Feb 2015</w:t>
-      </w:r>
-    </w:p>
-    <w:p>
-      <w:pPr>
-        <w:pStyle w:val="ListParagraph"/>
-        <w:numPr>
-          <w:ilvl w:val="0"/>
-          <w:numId w:val="23"/>
-        </w:numPr>
+        </w:rPr>
+        <w:t>Arena can no longer be damaged by non player attackers (c4, etc)</w:t>
+      </w:r>
+      <w:r>
+        <w:rPr>
+          <w:rFonts w:ascii="Arial" w:hAnsi="Arial" w:cs="Arial"/>
+        </w:rPr>
+        <w:br/>
+      </w:r>
+    </w:p>
+    <w:p>
+      <w:pPr>
         <w:tabs>
           <w:tab w:val="left" w:pos="1050"/>
         </w:tabs>
@@ -6397,18 +6408,24 @@
       <w:r>
         <w:rPr>
           <w:rFonts w:ascii="Arial" w:hAnsi="Arial" w:cs="Arial"/>
-        </w:rPr>
-        <w:t>Fixed /ko mode for new Pluton update</w:t>
-      </w:r>
-      <w:r>
-        <w:rPr>
-          <w:rFonts w:ascii="Arial" w:hAnsi="Arial" w:cs="Arial"/>
-        </w:rPr>
-        <w:br/>
-      </w:r>
-    </w:p>
-    <w:p>
-      <w:pPr>
+          <w:b/>
+        </w:rPr>
+        <w:t>1.0.5519.20973</w:t>
+      </w:r>
+      <w:r>
+        <w:rPr>
+          <w:rFonts w:ascii="Arial" w:hAnsi="Arial" w:cs="Arial"/>
+        </w:rPr>
+        <w:t xml:space="preserve"> – 10 Feb 2015</w:t>
+      </w:r>
+    </w:p>
+    <w:p>
+      <w:pPr>
+        <w:pStyle w:val="ListParagraph"/>
+        <w:numPr>
+          <w:ilvl w:val="0"/>
+          <w:numId w:val="23"/>
+        </w:numPr>
         <w:tabs>
           <w:tab w:val="left" w:pos="1050"/>
         </w:tabs>
@@ -6419,42 +6436,18 @@
       <w:r>
         <w:rPr>
           <w:rFonts w:ascii="Arial" w:hAnsi="Arial" w:cs="Arial"/>
-          <w:b/>
-        </w:rPr>
-        <w:t>1.0.5517.40615</w:t>
-      </w:r>
-      <w:r>
-        <w:rPr>
-          <w:rFonts w:ascii="Arial" w:hAnsi="Arial" w:cs="Arial"/>
-        </w:rPr>
-        <w:t xml:space="preserve"> </w:t>
-      </w:r>
-      <w:r>
-        <w:rPr>
-          <w:rFonts w:ascii="Arial" w:hAnsi="Arial" w:cs="Arial"/>
-        </w:rPr>
-        <w:t xml:space="preserve">– </w:t>
-      </w:r>
-      <w:r>
-        <w:rPr>
-          <w:rFonts w:ascii="Arial" w:hAnsi="Arial" w:cs="Arial"/>
-        </w:rPr>
-        <w:t>8</w:t>
-      </w:r>
-      <w:r>
-        <w:rPr>
-          <w:rFonts w:ascii="Arial" w:hAnsi="Arial" w:cs="Arial"/>
-        </w:rPr>
-        <w:t xml:space="preserve"> Feb 2015</w:t>
-      </w:r>
-    </w:p>
-    <w:p>
-      <w:pPr>
-        <w:pStyle w:val="ListParagraph"/>
-        <w:numPr>
-          <w:ilvl w:val="0"/>
-          <w:numId w:val="20"/>
-        </w:numPr>
+        </w:rPr>
+        <w:t>Fixed /ko mode for new Pluton update</w:t>
+      </w:r>
+      <w:r>
+        <w:rPr>
+          <w:rFonts w:ascii="Arial" w:hAnsi="Arial" w:cs="Arial"/>
+        </w:rPr>
+        <w:br/>
+      </w:r>
+    </w:p>
+    <w:p>
+      <w:pPr>
         <w:tabs>
           <w:tab w:val="left" w:pos="1050"/>
         </w:tabs>
@@ -6465,50 +6458,33 @@
       <w:r>
         <w:rPr>
           <w:rFonts w:ascii="Arial" w:hAnsi="Arial" w:cs="Arial"/>
-        </w:rPr>
-        <w:t xml:space="preserve">Added custom SendMessage function as Pluton seems to </w:t>
-      </w:r>
-      <w:r>
-        <w:rPr>
-          <w:rFonts w:ascii="Arial" w:hAnsi="Arial" w:cs="Arial"/>
-        </w:rPr>
-        <w:t xml:space="preserve">currently </w:t>
-      </w:r>
-      <w:r>
-        <w:rPr>
-          <w:rFonts w:ascii="Arial" w:hAnsi="Arial" w:cs="Arial"/>
-        </w:rPr>
-        <w:t xml:space="preserve">have </w:t>
-      </w:r>
-      <w:r>
-        <w:rPr>
-          <w:rFonts w:ascii="Arial" w:hAnsi="Arial" w:cs="Arial"/>
-        </w:rPr>
-        <w:t>a few issues with Player.MessageFrom(), Player.Message()</w:t>
-      </w:r>
-      <w:r>
-        <w:rPr>
-          <w:rFonts w:ascii="Arial" w:hAnsi="Arial" w:cs="Arial"/>
-        </w:rPr>
-        <w:t xml:space="preserve">, </w:t>
-      </w:r>
-      <w:r>
-        <w:rPr>
-          <w:rFonts w:ascii="Arial" w:hAnsi="Arial" w:cs="Arial"/>
-        </w:rPr>
-        <w:t>Server.Broadcast()</w:t>
-      </w:r>
-      <w:r>
-        <w:rPr>
-          <w:rFonts w:ascii="Arial" w:hAnsi="Arial" w:cs="Arial"/>
-        </w:rPr>
-        <w:t xml:space="preserve"> and Server.BroadcastFrom()</w:t>
-      </w:r>
-      <w:r>
-        <w:rPr>
-          <w:rFonts w:ascii="Arial" w:hAnsi="Arial" w:cs="Arial"/>
-        </w:rPr>
-        <w:t>.</w:t>
+          <w:b/>
+        </w:rPr>
+        <w:t>1.0.5517.40615</w:t>
+      </w:r>
+      <w:r>
+        <w:rPr>
+          <w:rFonts w:ascii="Arial" w:hAnsi="Arial" w:cs="Arial"/>
+        </w:rPr>
+        <w:t xml:space="preserve"> </w:t>
+      </w:r>
+      <w:r>
+        <w:rPr>
+          <w:rFonts w:ascii="Arial" w:hAnsi="Arial" w:cs="Arial"/>
+        </w:rPr>
+        <w:t xml:space="preserve">– </w:t>
+      </w:r>
+      <w:r>
+        <w:rPr>
+          <w:rFonts w:ascii="Arial" w:hAnsi="Arial" w:cs="Arial"/>
+        </w:rPr>
+        <w:t>8</w:t>
+      </w:r>
+      <w:r>
+        <w:rPr>
+          <w:rFonts w:ascii="Arial" w:hAnsi="Arial" w:cs="Arial"/>
+        </w:rPr>
+        <w:t xml:space="preserve"> Feb 2015</w:t>
       </w:r>
     </w:p>
     <w:p>
@@ -6529,19 +6505,49 @@
         <w:rPr>
           <w:rFonts w:ascii="Arial" w:hAnsi="Arial" w:cs="Arial"/>
         </w:rPr>
-        <w:t>Added new commands: /kick,</w:t>
-      </w:r>
-      <w:r>
-        <w:rPr>
-          <w:rFonts w:ascii="Arial" w:hAnsi="Arial" w:cs="Arial"/>
-        </w:rPr>
-        <w:t xml:space="preserve"> /ban,</w:t>
-      </w:r>
-      <w:r>
-        <w:rPr>
-          <w:rFonts w:ascii="Arial" w:hAnsi="Arial" w:cs="Arial"/>
-        </w:rPr>
-        <w:t xml:space="preserve"> /kill, /mute, /silence, /togglearena, /save &amp; /load.</w:t>
+        <w:t xml:space="preserve">Added custom SendMessage function as Pluton seems to </w:t>
+      </w:r>
+      <w:r>
+        <w:rPr>
+          <w:rFonts w:ascii="Arial" w:hAnsi="Arial" w:cs="Arial"/>
+        </w:rPr>
+        <w:t xml:space="preserve">currently </w:t>
+      </w:r>
+      <w:r>
+        <w:rPr>
+          <w:rFonts w:ascii="Arial" w:hAnsi="Arial" w:cs="Arial"/>
+        </w:rPr>
+        <w:t xml:space="preserve">have </w:t>
+      </w:r>
+      <w:r>
+        <w:rPr>
+          <w:rFonts w:ascii="Arial" w:hAnsi="Arial" w:cs="Arial"/>
+        </w:rPr>
+        <w:t>a few issues with Player.MessageFrom(), Player.Message()</w:t>
+      </w:r>
+      <w:r>
+        <w:rPr>
+          <w:rFonts w:ascii="Arial" w:hAnsi="Arial" w:cs="Arial"/>
+        </w:rPr>
+        <w:t xml:space="preserve">, </w:t>
+      </w:r>
+      <w:r>
+        <w:rPr>
+          <w:rFonts w:ascii="Arial" w:hAnsi="Arial" w:cs="Arial"/>
+        </w:rPr>
+        <w:t>Server.Broadcast()</w:t>
+      </w:r>
+      <w:r>
+        <w:rPr>
+          <w:rFonts w:ascii="Arial" w:hAnsi="Arial" w:cs="Arial"/>
+        </w:rPr>
+        <w:t xml:space="preserve"> and Server.BroadcastFrom()</w:t>
+      </w:r>
+      <w:r>
+        <w:rPr>
+          <w:rFonts w:ascii="Arial" w:hAnsi="Arial" w:cs="Arial"/>
+        </w:rPr>
+        <w:t>.</w:t>
       </w:r>
     </w:p>
     <w:p>
@@ -6562,17 +6568,28 @@
         <w:rPr>
           <w:rFonts w:ascii="Arial" w:hAnsi="Arial" w:cs="Arial"/>
         </w:rPr>
-        <w:t>Removed levenshtein partial names matching system. Worked great for typo’s but terrible for short names.</w:t>
-      </w:r>
-      <w:r>
-        <w:rPr>
-          <w:rFonts w:ascii="Arial" w:hAnsi="Arial" w:cs="Arial"/>
-        </w:rPr>
-        <w:br/>
-      </w:r>
-    </w:p>
-    <w:p>
-      <w:pPr>
+        <w:t>Added new commands: /kick,</w:t>
+      </w:r>
+      <w:r>
+        <w:rPr>
+          <w:rFonts w:ascii="Arial" w:hAnsi="Arial" w:cs="Arial"/>
+        </w:rPr>
+        <w:t xml:space="preserve"> /ban,</w:t>
+      </w:r>
+      <w:r>
+        <w:rPr>
+          <w:rFonts w:ascii="Arial" w:hAnsi="Arial" w:cs="Arial"/>
+        </w:rPr>
+        <w:t xml:space="preserve"> /kill, /mute, /silence, /togglearena, /save &amp; /load.</w:t>
+      </w:r>
+    </w:p>
+    <w:p>
+      <w:pPr>
+        <w:pStyle w:val="ListParagraph"/>
+        <w:numPr>
+          <w:ilvl w:val="0"/>
+          <w:numId w:val="20"/>
+        </w:numPr>
         <w:tabs>
           <w:tab w:val="left" w:pos="1050"/>
         </w:tabs>
@@ -6583,37 +6600,18 @@
       <w:r>
         <w:rPr>
           <w:rFonts w:ascii="Arial" w:hAnsi="Arial" w:cs="Arial"/>
-          <w:b/>
-        </w:rPr>
-        <w:t>1.0.5517.</w:t>
-      </w:r>
-      <w:r>
-        <w:rPr>
-          <w:rFonts w:ascii="Arial" w:hAnsi="Arial" w:cs="Arial"/>
-          <w:b/>
-        </w:rPr>
-        <w:t>18270</w:t>
-      </w:r>
-      <w:r>
-        <w:rPr>
-          <w:rFonts w:ascii="Arial" w:hAnsi="Arial" w:cs="Arial"/>
-        </w:rPr>
-        <w:t xml:space="preserve"> </w:t>
-      </w:r>
-      <w:r>
-        <w:rPr>
-          <w:rFonts w:ascii="Arial" w:hAnsi="Arial" w:cs="Arial"/>
-        </w:rPr>
-        <w:t>– 8 Feb 2015</w:t>
-      </w:r>
-    </w:p>
-    <w:p>
-      <w:pPr>
-        <w:pStyle w:val="ListParagraph"/>
-        <w:numPr>
-          <w:ilvl w:val="0"/>
-          <w:numId w:val="16"/>
-        </w:numPr>
+        </w:rPr>
+        <w:t>Removed levenshtein partial names matching system. Worked great for typo’s but terrible for short names.</w:t>
+      </w:r>
+      <w:r>
+        <w:rPr>
+          <w:rFonts w:ascii="Arial" w:hAnsi="Arial" w:cs="Arial"/>
+        </w:rPr>
+        <w:br/>
+      </w:r>
+    </w:p>
+    <w:p>
+      <w:pPr>
         <w:tabs>
           <w:tab w:val="left" w:pos="1050"/>
         </w:tabs>
@@ -6624,12 +6622,37 @@
       <w:r>
         <w:rPr>
           <w:rFonts w:ascii="Arial" w:hAnsi="Arial" w:cs="Arial"/>
-        </w:rPr>
-        <w:t>Initial public release</w:t>
-      </w:r>
-    </w:p>
-    <w:p>
-      <w:pPr>
+          <w:b/>
+        </w:rPr>
+        <w:t>1.0.5517.</w:t>
+      </w:r>
+      <w:r>
+        <w:rPr>
+          <w:rFonts w:ascii="Arial" w:hAnsi="Arial" w:cs="Arial"/>
+          <w:b/>
+        </w:rPr>
+        <w:t>18270</w:t>
+      </w:r>
+      <w:r>
+        <w:rPr>
+          <w:rFonts w:ascii="Arial" w:hAnsi="Arial" w:cs="Arial"/>
+        </w:rPr>
+        <w:t xml:space="preserve"> </w:t>
+      </w:r>
+      <w:r>
+        <w:rPr>
+          <w:rFonts w:ascii="Arial" w:hAnsi="Arial" w:cs="Arial"/>
+        </w:rPr>
+        <w:t>– 8 Feb 2015</w:t>
+      </w:r>
+    </w:p>
+    <w:p>
+      <w:pPr>
+        <w:pStyle w:val="ListParagraph"/>
+        <w:numPr>
+          <w:ilvl w:val="0"/>
+          <w:numId w:val="16"/>
+        </w:numPr>
         <w:tabs>
           <w:tab w:val="left" w:pos="1050"/>
         </w:tabs>
@@ -6637,6 +6660,22 @@
           <w:rFonts w:ascii="Arial" w:hAnsi="Arial" w:cs="Arial"/>
         </w:rPr>
       </w:pPr>
+      <w:r>
+        <w:rPr>
+          <w:rFonts w:ascii="Arial" w:hAnsi="Arial" w:cs="Arial"/>
+        </w:rPr>
+        <w:t>Initial public release</w:t>
+      </w:r>
+    </w:p>
+    <w:p>
+      <w:pPr>
+        <w:tabs>
+          <w:tab w:val="left" w:pos="1050"/>
+        </w:tabs>
+        <w:rPr>
+          <w:rFonts w:ascii="Arial" w:hAnsi="Arial" w:cs="Arial"/>
+        </w:rPr>
+      </w:pPr>
     </w:p>
     <w:p>
       <w:pPr>
@@ -6647,7 +6686,7 @@
           <w:szCs w:val="36"/>
         </w:rPr>
       </w:pPr>
-      <w:bookmarkStart w:id="10" w:name="License"/>
+      <w:bookmarkStart w:id="12" w:name="License"/>
       <w:r>
         <w:rPr>
           <w:rFonts w:ascii="Arial" w:hAnsi="Arial" w:cs="Arial"/>
@@ -6684,7 +6723,7 @@
         <w:t>License</w:t>
       </w:r>
     </w:p>
-    <w:bookmarkEnd w:id="10"/>
+    <w:bookmarkEnd w:id="12"/>
     <w:p>
       <w:pPr>
         <w:tabs>
@@ -10813,7 +10852,7 @@
 </file>
 
 <file path=customXml/itemProps1.xml><?xml version="1.0" encoding="utf-8"?>
-<ds:datastoreItem xmlns:ds="http://schemas.openxmlformats.org/officeDocument/2006/customXml" ds:itemID="{EBB76C7E-FDFC-43DE-A429-704B832B6D0D}">
+<ds:datastoreItem xmlns:ds="http://schemas.openxmlformats.org/officeDocument/2006/customXml" ds:itemID="{26FAB06D-DA18-4BC0-8202-332731092838}">
   <ds:schemaRefs>
     <ds:schemaRef ds:uri="http://schemas.openxmlformats.org/officeDocument/2006/bibliography"/>
   </ds:schemaRefs>

</xml_diff>

<commit_message>
Updated Documentation. Previous commit also changed /kick and /mute to be usable by moderators.
</commit_message>
<xml_diff>
--- a/Documentation/Rustitute.docx
+++ b/Documentation/Rustitute.docx
@@ -619,6 +619,13 @@
       <w:r>
         <w:rPr>
           <w:rFonts w:ascii="Arial" w:hAnsi="Arial" w:cs="Arial"/>
+          <w:b/>
+        </w:rPr>
+        <w:t>, RustituteLang.ini</w:t>
+      </w:r>
+      <w:r>
+        <w:rPr>
+          <w:rFonts w:ascii="Arial" w:hAnsi="Arial" w:cs="Arial"/>
         </w:rPr>
         <w:t xml:space="preserve"> &amp; a folder called </w:t>
       </w:r>
@@ -699,6 +706,8 @@
         </w:rPr>
         <w:t xml:space="preserve"> folder.</w:t>
       </w:r>
+      <w:bookmarkStart w:id="2" w:name="_GoBack"/>
+      <w:bookmarkEnd w:id="2"/>
     </w:p>
     <w:p>
       <w:pPr>
@@ -987,7 +996,7 @@
           <w:szCs w:val="36"/>
         </w:rPr>
       </w:pPr>
-      <w:bookmarkStart w:id="2" w:name="GeneralInformation"/>
+      <w:bookmarkStart w:id="3" w:name="GeneralInformation"/>
       <w:r>
         <w:rPr>
           <w:rFonts w:ascii="Arial" w:hAnsi="Arial" w:cs="Arial"/>
@@ -998,7 +1007,7 @@
         <w:t>General Information</w:t>
       </w:r>
     </w:p>
-    <w:bookmarkEnd w:id="2"/>
+    <w:bookmarkEnd w:id="3"/>
     <w:p>
       <w:pPr>
         <w:pStyle w:val="ListParagraph"/>
@@ -1232,7 +1241,7 @@
           <w:szCs w:val="36"/>
         </w:rPr>
       </w:pPr>
-      <w:bookmarkStart w:id="3" w:name="UserCommands"/>
+      <w:bookmarkStart w:id="4" w:name="UserCommands"/>
       <w:r>
         <w:rPr>
           <w:rFonts w:ascii="Arial" w:hAnsi="Arial" w:cs="Arial"/>
@@ -1244,7 +1253,7 @@
         <w:t>User Commands</w:t>
       </w:r>
     </w:p>
-    <w:bookmarkEnd w:id="3"/>
+    <w:bookmarkEnd w:id="4"/>
     <w:p>
       <w:pPr>
         <w:tabs>
@@ -2200,7 +2209,6 @@
           <w:szCs w:val="36"/>
         </w:rPr>
       </w:pPr>
-      <w:bookmarkStart w:id="4" w:name="OwnerCommands"/>
       <w:r>
         <w:rPr>
           <w:rFonts w:ascii="Arial" w:hAnsi="Arial" w:cs="Arial"/>
@@ -2208,10 +2216,112 @@
           <w:sz w:val="36"/>
           <w:szCs w:val="36"/>
         </w:rPr>
+        <w:t>Moderator Commands</w:t>
+      </w:r>
+    </w:p>
+    <w:p>
+      <w:pPr>
+        <w:tabs>
+          <w:tab w:val="left" w:pos="2160"/>
+        </w:tabs>
+        <w:rPr>
+          <w:rFonts w:ascii="Arial" w:hAnsi="Arial" w:cs="Arial"/>
+        </w:rPr>
+      </w:pPr>
+      <w:r>
+        <w:rPr>
+          <w:rFonts w:ascii="Arial" w:hAnsi="Arial" w:cs="Arial"/>
+          <w:b/>
+        </w:rPr>
+        <w:t>/kick &lt;user&gt;</w:t>
+      </w:r>
+      <w:r>
+        <w:rPr>
+          <w:rFonts w:ascii="Arial" w:hAnsi="Arial" w:cs="Arial"/>
+          <w:b/>
+        </w:rPr>
+        <w:br/>
+      </w:r>
+      <w:r>
+        <w:rPr>
+          <w:rFonts w:ascii="Arial" w:hAnsi="Arial" w:cs="Arial"/>
+        </w:rPr>
+        <w:t>Kick</w:t>
+      </w:r>
+      <w:r>
+        <w:rPr>
+          <w:rFonts w:ascii="Arial" w:hAnsi="Arial" w:cs="Arial"/>
+        </w:rPr>
+        <w:t xml:space="preserve"> this user off the server.</w:t>
+      </w:r>
+    </w:p>
+    <w:p>
+      <w:pPr>
+        <w:tabs>
+          <w:tab w:val="left" w:pos="2160"/>
+        </w:tabs>
+        <w:rPr>
+          <w:rFonts w:ascii="Arial" w:hAnsi="Arial" w:cs="Arial"/>
+        </w:rPr>
+      </w:pPr>
+      <w:r>
+        <w:rPr>
+          <w:rFonts w:ascii="Arial" w:hAnsi="Arial" w:cs="Arial"/>
+          <w:b/>
+        </w:rPr>
+        <w:t>/mute &lt;user&gt;</w:t>
+      </w:r>
+      <w:r>
+        <w:rPr>
+          <w:rFonts w:ascii="Arial" w:hAnsi="Arial" w:cs="Arial"/>
+          <w:b/>
+        </w:rPr>
+        <w:br/>
+      </w:r>
+      <w:r>
+        <w:rPr>
+          <w:rFonts w:ascii="Arial" w:hAnsi="Arial" w:cs="Arial"/>
+        </w:rPr>
+        <w:t>Toggle mute for this user. When muted, the user will receive a message telling them they are muted any time they attempt to chat.</w:t>
+      </w:r>
+    </w:p>
+    <w:p>
+      <w:pPr>
+        <w:tabs>
+          <w:tab w:val="left" w:pos="2160"/>
+        </w:tabs>
+        <w:rPr>
+          <w:rFonts w:ascii="Arial" w:hAnsi="Arial" w:cs="Arial"/>
+        </w:rPr>
+      </w:pPr>
+    </w:p>
+    <w:p>
+      <w:pPr>
+        <w:pBdr>
+          <w:bottom w:val="single" w:sz="4" w:space="1" w:color="auto"/>
+        </w:pBdr>
+        <w:tabs>
+          <w:tab w:val="left" w:pos="2160"/>
+        </w:tabs>
+        <w:rPr>
+          <w:rFonts w:ascii="Arial" w:hAnsi="Arial" w:cs="Arial"/>
+          <w:b/>
+          <w:sz w:val="36"/>
+          <w:szCs w:val="36"/>
+        </w:rPr>
+      </w:pPr>
+      <w:bookmarkStart w:id="5" w:name="OwnerCommands"/>
+      <w:r>
+        <w:rPr>
+          <w:rFonts w:ascii="Arial" w:hAnsi="Arial" w:cs="Arial"/>
+          <w:b/>
+          <w:sz w:val="36"/>
+          <w:szCs w:val="36"/>
+        </w:rPr>
         <w:t>Owner Commands</w:t>
       </w:r>
     </w:p>
-    <w:bookmarkEnd w:id="4"/>
+    <w:bookmarkEnd w:id="5"/>
     <w:p>
       <w:pPr>
         <w:rPr>
@@ -2597,8 +2707,8 @@
         </w:rPr>
         <w:br/>
       </w:r>
-      <w:bookmarkStart w:id="5" w:name="OLE_LINK1"/>
-      <w:bookmarkStart w:id="6" w:name="OLE_LINK2"/>
+      <w:bookmarkStart w:id="6" w:name="OLE_LINK1"/>
+      <w:bookmarkStart w:id="7" w:name="OLE_LINK2"/>
       <w:r>
         <w:rPr>
           <w:rFonts w:ascii="Arial" w:hAnsi="Arial" w:cs="Arial"/>
@@ -2617,8 +2727,8 @@
         </w:rPr>
         <w:t>within 50m.</w:t>
       </w:r>
-      <w:bookmarkEnd w:id="5"/>
       <w:bookmarkEnd w:id="6"/>
+      <w:bookmarkEnd w:id="7"/>
       <w:r>
         <w:rPr>
           <w:rFonts w:ascii="Arial" w:hAnsi="Arial" w:cs="Arial"/>
@@ -2664,6 +2774,7 @@
           <w:rFonts w:ascii="Arial" w:hAnsi="Arial" w:cs="Arial"/>
           <w:b/>
         </w:rPr>
+        <w:lastRenderedPageBreak/>
         <w:t>/jump &lt;distance</w:t>
       </w:r>
       <w:r>
@@ -2775,7 +2886,6 @@
         <w:rPr>
           <w:rFonts w:ascii="Arial" w:hAnsi="Arial" w:cs="Arial"/>
         </w:rPr>
-        <w:lastRenderedPageBreak/>
         <w:t>1x Waterpipe Shotgun</w:t>
       </w:r>
     </w:p>
@@ -3374,6 +3484,7 @@
           <w:rFonts w:ascii="Arial" w:hAnsi="Arial" w:cs="Arial"/>
           <w:b/>
         </w:rPr>
+        <w:lastRenderedPageBreak/>
         <w:t>/god &lt;optionalUser&gt;</w:t>
       </w:r>
       <w:r>
@@ -3450,7 +3561,6 @@
           <w:rFonts w:ascii="Arial" w:hAnsi="Arial" w:cs="Arial"/>
           <w:b/>
         </w:rPr>
-        <w:lastRenderedPageBreak/>
         <w:t>/instamax</w:t>
       </w:r>
       <w:r>
@@ -3788,7 +3898,7 @@
           <w:rFonts w:ascii="Arial" w:hAnsi="Arial" w:cs="Arial"/>
           <w:b/>
         </w:rPr>
-        <w:t>/mute &lt;user&gt;</w:t>
+        <w:t>/silence &lt;user&gt;</w:t>
       </w:r>
       <w:r>
         <w:rPr>
@@ -3801,26 +3911,25 @@
         <w:rPr>
           <w:rFonts w:ascii="Arial" w:hAnsi="Arial" w:cs="Arial"/>
         </w:rPr>
-        <w:t>Toggle mute for this user. When muted, the user will receive a message telling them they are muted any time they attempt to chat.</w:t>
-      </w:r>
-    </w:p>
-    <w:p>
-      <w:pPr>
-        <w:rPr>
-          <w:rFonts w:ascii="Arial" w:hAnsi="Arial" w:cs="Arial"/>
-        </w:rPr>
-      </w:pPr>
-      <w:r>
-        <w:rPr>
-          <w:rFonts w:ascii="Arial" w:hAnsi="Arial" w:cs="Arial"/>
-          <w:b/>
-        </w:rPr>
-        <w:t>/silence &lt;user&gt;</w:t>
-      </w:r>
-      <w:r>
-        <w:rPr>
-          <w:rFonts w:ascii="Arial" w:hAnsi="Arial" w:cs="Arial"/>
-          <w:b/>
+        <w:t>Toggle silence for this user. This is similar to mute but the user still see’s their own chat so they aren’t aware they have been muted.</w:t>
+      </w:r>
+    </w:p>
+    <w:p>
+      <w:pPr>
+        <w:rPr>
+          <w:rFonts w:ascii="Arial" w:hAnsi="Arial" w:cs="Arial"/>
+        </w:rPr>
+      </w:pPr>
+      <w:r>
+        <w:rPr>
+          <w:rFonts w:ascii="Arial" w:hAnsi="Arial" w:cs="Arial"/>
+          <w:b/>
+        </w:rPr>
+        <w:t>/logarena</w:t>
+      </w:r>
+      <w:r>
+        <w:rPr>
+          <w:rFonts w:ascii="Arial" w:hAnsi="Arial" w:cs="Arial"/>
         </w:rPr>
         <w:br/>
       </w:r>
@@ -3828,21 +3937,72 @@
         <w:rPr>
           <w:rFonts w:ascii="Arial" w:hAnsi="Arial" w:cs="Arial"/>
         </w:rPr>
-        <w:t>Toggle silence for this user. This is similar to mute but the user still see’s their own chat so they aren’t aware they have been muted.</w:t>
-      </w:r>
-    </w:p>
-    <w:p>
-      <w:pPr>
-        <w:rPr>
-          <w:rFonts w:ascii="Arial" w:hAnsi="Arial" w:cs="Arial"/>
-        </w:rPr>
-      </w:pPr>
-      <w:r>
-        <w:rPr>
-          <w:rFonts w:ascii="Arial" w:hAnsi="Arial" w:cs="Arial"/>
-          <w:b/>
-        </w:rPr>
-        <w:t>/logarena</w:t>
+        <w:t>Save the arena structure to file.</w:t>
+      </w:r>
+      <w:r>
+        <w:rPr>
+          <w:rFonts w:ascii="Arial" w:hAnsi="Arial" w:cs="Arial"/>
+        </w:rPr>
+        <w:t xml:space="preserve"> This will detect all BuildingBlock’s and Lantern’s around the arena location set by </w:t>
+      </w:r>
+      <w:r>
+        <w:rPr>
+          <w:rFonts w:ascii="Arial" w:hAnsi="Arial" w:cs="Arial"/>
+          <w:b/>
+        </w:rPr>
+        <w:t>/arenahere</w:t>
+      </w:r>
+      <w:r>
+        <w:rPr>
+          <w:rFonts w:ascii="Arial" w:hAnsi="Arial" w:cs="Arial"/>
+        </w:rPr>
+        <w:t xml:space="preserve">. </w:t>
+      </w:r>
+      <w:r>
+        <w:rPr>
+          <w:rFonts w:ascii="Arial" w:hAnsi="Arial" w:cs="Arial"/>
+        </w:rPr>
+        <w:t xml:space="preserve">I plan on saving other items too like storage boxes, bear traps, etc. </w:t>
+      </w:r>
+      <w:r>
+        <w:rPr>
+          <w:rFonts w:ascii="Arial" w:hAnsi="Arial" w:cs="Arial"/>
+        </w:rPr>
+        <w:t>This will scan from -100m to +100m on the x, y &amp; z from the arena location.</w:t>
+      </w:r>
+      <w:r>
+        <w:rPr>
+          <w:rFonts w:ascii="Arial" w:hAnsi="Arial" w:cs="Arial"/>
+        </w:rPr>
+        <w:t xml:space="preserve"> </w:t>
+      </w:r>
+      <w:r>
+        <w:rPr>
+          <w:rFonts w:ascii="Arial" w:hAnsi="Arial" w:cs="Arial"/>
+          <w:b/>
+        </w:rPr>
+        <w:t>Warning:</w:t>
+      </w:r>
+      <w:r>
+        <w:rPr>
+          <w:rFonts w:ascii="Arial" w:hAnsi="Arial" w:cs="Arial"/>
+        </w:rPr>
+        <w:t xml:space="preserve"> This is a slow command! My arena is ~5,000 items over 100sqm and the server is unresponsive for ~10 seconds while saving it.</w:t>
+      </w:r>
+    </w:p>
+    <w:p>
+      <w:pPr>
+        <w:rPr>
+          <w:rFonts w:ascii="Arial" w:hAnsi="Arial" w:cs="Arial"/>
+        </w:rPr>
+      </w:pPr>
+      <w:r>
+        <w:rPr>
+          <w:rFonts w:ascii="Arial" w:hAnsi="Arial" w:cs="Arial"/>
+          <w:b/>
+        </w:rPr>
+        <w:lastRenderedPageBreak/>
+        <w:t>/destroyarena</w:t>
       </w:r>
       <w:r>
         <w:rPr>
@@ -3854,71 +4014,21 @@
         <w:rPr>
           <w:rFonts w:ascii="Arial" w:hAnsi="Arial" w:cs="Arial"/>
         </w:rPr>
-        <w:t>Save the arena structure to file.</w:t>
-      </w:r>
-      <w:r>
-        <w:rPr>
-          <w:rFonts w:ascii="Arial" w:hAnsi="Arial" w:cs="Arial"/>
-        </w:rPr>
-        <w:t xml:space="preserve"> This will detect all BuildingBlock’s and Lantern’s around the arena location set by </w:t>
-      </w:r>
-      <w:r>
-        <w:rPr>
-          <w:rFonts w:ascii="Arial" w:hAnsi="Arial" w:cs="Arial"/>
-          <w:b/>
-        </w:rPr>
-        <w:t>/arenahere</w:t>
-      </w:r>
-      <w:r>
-        <w:rPr>
-          <w:rFonts w:ascii="Arial" w:hAnsi="Arial" w:cs="Arial"/>
-        </w:rPr>
-        <w:t xml:space="preserve">. </w:t>
-      </w:r>
-      <w:r>
-        <w:rPr>
-          <w:rFonts w:ascii="Arial" w:hAnsi="Arial" w:cs="Arial"/>
-        </w:rPr>
-        <w:t xml:space="preserve">I plan on saving other items too like storage boxes, bear traps, etc. </w:t>
-      </w:r>
-      <w:r>
-        <w:rPr>
-          <w:rFonts w:ascii="Arial" w:hAnsi="Arial" w:cs="Arial"/>
-        </w:rPr>
-        <w:t>This will scan from -100m to +100m on the x, y &amp; z from the arena location.</w:t>
-      </w:r>
-      <w:r>
-        <w:rPr>
-          <w:rFonts w:ascii="Arial" w:hAnsi="Arial" w:cs="Arial"/>
-        </w:rPr>
-        <w:t xml:space="preserve"> </w:t>
-      </w:r>
-      <w:r>
-        <w:rPr>
-          <w:rFonts w:ascii="Arial" w:hAnsi="Arial" w:cs="Arial"/>
-          <w:b/>
-        </w:rPr>
-        <w:t>Warning:</w:t>
-      </w:r>
-      <w:r>
-        <w:rPr>
-          <w:rFonts w:ascii="Arial" w:hAnsi="Arial" w:cs="Arial"/>
-        </w:rPr>
-        <w:t xml:space="preserve"> This is a slow command! My arena is ~5,000 items over 100sqm and the server is unresponsive for ~10 seconds while saving it.</w:t>
-      </w:r>
-    </w:p>
-    <w:p>
-      <w:pPr>
-        <w:rPr>
-          <w:rFonts w:ascii="Arial" w:hAnsi="Arial" w:cs="Arial"/>
-        </w:rPr>
-      </w:pPr>
-      <w:r>
-        <w:rPr>
-          <w:rFonts w:ascii="Arial" w:hAnsi="Arial" w:cs="Arial"/>
-          <w:b/>
-        </w:rPr>
-        <w:t>/destroyarena</w:t>
+        <w:t>Destroy the arena.</w:t>
+      </w:r>
+    </w:p>
+    <w:p>
+      <w:pPr>
+        <w:rPr>
+          <w:rFonts w:ascii="Arial" w:hAnsi="Arial" w:cs="Arial"/>
+        </w:rPr>
+      </w:pPr>
+      <w:r>
+        <w:rPr>
+          <w:rFonts w:ascii="Arial" w:hAnsi="Arial" w:cs="Arial"/>
+          <w:b/>
+        </w:rPr>
+        <w:t>/spawnarena</w:t>
       </w:r>
       <w:r>
         <w:rPr>
@@ -3930,32 +4040,6 @@
         <w:rPr>
           <w:rFonts w:ascii="Arial" w:hAnsi="Arial" w:cs="Arial"/>
         </w:rPr>
-        <w:t>Destroy the arena.</w:t>
-      </w:r>
-    </w:p>
-    <w:p>
-      <w:pPr>
-        <w:rPr>
-          <w:rFonts w:ascii="Arial" w:hAnsi="Arial" w:cs="Arial"/>
-        </w:rPr>
-      </w:pPr>
-      <w:r>
-        <w:rPr>
-          <w:rFonts w:ascii="Arial" w:hAnsi="Arial" w:cs="Arial"/>
-          <w:b/>
-        </w:rPr>
-        <w:t>/spawnarena</w:t>
-      </w:r>
-      <w:r>
-        <w:rPr>
-          <w:rFonts w:ascii="Arial" w:hAnsi="Arial" w:cs="Arial"/>
-        </w:rPr>
-        <w:br/>
-      </w:r>
-      <w:r>
-        <w:rPr>
-          <w:rFonts w:ascii="Arial" w:hAnsi="Arial" w:cs="Arial"/>
-        </w:rPr>
         <w:t>Spawn the arena from the saved file.</w:t>
       </w:r>
     </w:p>
@@ -3970,7 +4054,6 @@
           <w:rFonts w:ascii="Arial" w:hAnsi="Arial" w:cs="Arial"/>
           <w:b/>
         </w:rPr>
-        <w:lastRenderedPageBreak/>
         <w:t>/respawnarena</w:t>
       </w:r>
       <w:r>
@@ -4233,6 +4316,20 @@
     </w:p>
     <w:p>
       <w:pPr>
+        <w:rPr>
+          <w:rFonts w:ascii="Arial" w:hAnsi="Arial" w:cs="Arial"/>
+        </w:rPr>
+      </w:pPr>
+    </w:p>
+    <w:p>
+      <w:pPr>
+        <w:rPr>
+          <w:rFonts w:ascii="Arial" w:hAnsi="Arial" w:cs="Arial"/>
+        </w:rPr>
+      </w:pPr>
+    </w:p>
+    <w:p>
+      <w:pPr>
         <w:pBdr>
           <w:bottom w:val="single" w:sz="4" w:space="1" w:color="auto"/>
         </w:pBdr>
@@ -4243,7 +4340,7 @@
           <w:szCs w:val="36"/>
         </w:rPr>
       </w:pPr>
-      <w:bookmarkStart w:id="7" w:name="Arena"/>
+      <w:bookmarkStart w:id="8" w:name="Arena"/>
       <w:r>
         <w:rPr>
           <w:rFonts w:ascii="Arial" w:hAnsi="Arial" w:cs="Arial"/>
@@ -4251,10 +4348,11 @@
           <w:sz w:val="36"/>
           <w:szCs w:val="36"/>
         </w:rPr>
+        <w:lastRenderedPageBreak/>
         <w:t>Arena</w:t>
       </w:r>
     </w:p>
-    <w:bookmarkEnd w:id="7"/>
+    <w:bookmarkEnd w:id="8"/>
     <w:p>
       <w:pPr>
         <w:rPr>
@@ -4291,7 +4389,6 @@
         <w:rPr>
           <w:rFonts w:ascii="Arial" w:hAnsi="Arial" w:cs="Arial"/>
         </w:rPr>
-        <w:lastRenderedPageBreak/>
         <w:t>All melee weapons have been upgraded to instant kills.</w:t>
       </w:r>
     </w:p>
@@ -4699,7 +4796,7 @@
           <w:szCs w:val="36"/>
         </w:rPr>
       </w:pPr>
-      <w:bookmarkStart w:id="8" w:name="Achievements"/>
+      <w:bookmarkStart w:id="9" w:name="Achievements"/>
       <w:r>
         <w:rPr>
           <w:rFonts w:ascii="Arial" w:hAnsi="Arial" w:cs="Arial"/>
@@ -4707,10 +4804,11 @@
           <w:sz w:val="36"/>
           <w:szCs w:val="36"/>
         </w:rPr>
+        <w:lastRenderedPageBreak/>
         <w:t>Achievements</w:t>
       </w:r>
     </w:p>
-    <w:bookmarkEnd w:id="8"/>
+    <w:bookmarkEnd w:id="9"/>
     <w:p>
       <w:pPr>
         <w:rPr>
@@ -4789,7 +4887,6 @@
         <w:rPr>
           <w:rFonts w:ascii="Arial" w:hAnsi="Arial" w:cs="Arial"/>
         </w:rPr>
-        <w:lastRenderedPageBreak/>
         <w:t>Get a kill while you have 5 or less health</w:t>
       </w:r>
       <w:r>
@@ -5396,6 +5493,7 @@
         <w:rPr>
           <w:rFonts w:ascii="Arial" w:hAnsi="Arial" w:cs="Arial"/>
         </w:rPr>
+        <w:lastRenderedPageBreak/>
         <w:t>Killed someone over 400m away</w:t>
       </w:r>
     </w:p>
@@ -5469,7 +5567,7 @@
           <w:szCs w:val="36"/>
         </w:rPr>
       </w:pPr>
-      <w:bookmarkStart w:id="9" w:name="TodoList"/>
+      <w:bookmarkStart w:id="10" w:name="TodoList"/>
       <w:r>
         <w:rPr>
           <w:rFonts w:ascii="Arial" w:hAnsi="Arial" w:cs="Arial"/>
@@ -5477,11 +5575,10 @@
           <w:sz w:val="36"/>
           <w:szCs w:val="36"/>
         </w:rPr>
-        <w:lastRenderedPageBreak/>
         <w:t>To-do List</w:t>
       </w:r>
     </w:p>
-    <w:bookmarkEnd w:id="9"/>
+    <w:bookmarkEnd w:id="10"/>
     <w:p>
       <w:pPr>
         <w:pStyle w:val="ListParagraph"/>
@@ -5783,7 +5880,7 @@
           <w:szCs w:val="36"/>
         </w:rPr>
       </w:pPr>
-      <w:bookmarkStart w:id="10" w:name="Changelog"/>
+      <w:bookmarkStart w:id="11" w:name="Changelog"/>
       <w:r>
         <w:rPr>
           <w:rFonts w:ascii="Arial" w:hAnsi="Arial" w:cs="Arial"/>
@@ -5794,7 +5891,7 @@
         <w:t>Changelog</w:t>
       </w:r>
     </w:p>
-    <w:bookmarkEnd w:id="10"/>
+    <w:bookmarkEnd w:id="11"/>
     <w:p>
       <w:pPr>
         <w:tabs>
@@ -6102,6 +6199,7 @@
         <w:rPr>
           <w:rFonts w:ascii="Arial" w:hAnsi="Arial" w:cs="Arial"/>
         </w:rPr>
+        <w:lastRenderedPageBreak/>
         <w:t xml:space="preserve">Added /owner to tell you the owner of sleeping bags </w:t>
       </w:r>
       <w:r>
@@ -6173,8 +6271,6 @@
         </w:rPr>
         <w:t>Fixed players being able to build in the arena without /arenabuild toggled.</w:t>
       </w:r>
-      <w:bookmarkStart w:id="11" w:name="_GoBack"/>
-      <w:bookmarkEnd w:id="11"/>
       <w:r>
         <w:rPr>
           <w:rFonts w:ascii="Arial" w:hAnsi="Arial" w:cs="Arial"/>
@@ -6305,7 +6401,6 @@
         <w:rPr>
           <w:rFonts w:ascii="Arial" w:hAnsi="Arial" w:cs="Arial"/>
         </w:rPr>
-        <w:lastRenderedPageBreak/>
         <w:t>Removed /destroylanterns &amp; /instabuild</w:t>
       </w:r>
     </w:p>
@@ -10852,7 +10947,7 @@
 </file>
 
 <file path=customXml/itemProps1.xml><?xml version="1.0" encoding="utf-8"?>
-<ds:datastoreItem xmlns:ds="http://schemas.openxmlformats.org/officeDocument/2006/customXml" ds:itemID="{26FAB06D-DA18-4BC0-8202-332731092838}">
+<ds:datastoreItem xmlns:ds="http://schemas.openxmlformats.org/officeDocument/2006/customXml" ds:itemID="{7924714F-9378-4CBB-A1F9-A6A9C16B9214}">
   <ds:schemaRefs>
     <ds:schemaRef ds:uri="http://schemas.openxmlformats.org/officeDocument/2006/bibliography"/>
   </ds:schemaRefs>

</xml_diff>